<commit_message>
Falta la justificación del diseño
</commit_message>
<xml_diff>
--- a/Memoria/Memoria_IPO1.docx
+++ b/Memoria/Memoria_IPO1.docx
@@ -528,20 +528,19 @@
     <w:p/>
     <w:sdt>
       <w:sdtPr>
+        <w:rPr>
+          <w:rFonts w:ascii="Times New Roman" w:eastAsia="Times New Roman" w:hAnsi="Times New Roman" w:cs="Times New Roman"/>
+          <w:color w:val="auto"/>
+          <w:sz w:val="22"/>
+          <w:szCs w:val="22"/>
+        </w:rPr>
         <w:id w:val="-1384795032"/>
         <w:docPartObj>
           <w:docPartGallery w:val="Table of Contents"/>
           <w:docPartUnique/>
         </w:docPartObj>
       </w:sdtPr>
-      <w:sdtEndPr>
-        <w:rPr>
-          <w:rFonts w:ascii="Times New Roman" w:eastAsia="Times New Roman" w:hAnsi="Times New Roman" w:cs="Times New Roman"/>
-          <w:color w:val="auto"/>
-          <w:sz w:val="22"/>
-          <w:szCs w:val="22"/>
-        </w:rPr>
-      </w:sdtEndPr>
+      <w:sdtEndPr/>
       <w:sdtContent>
         <w:p>
           <w:pPr>
@@ -610,6 +609,34 @@
         <w:p>
           <w:pPr>
             <w:pStyle w:val="TDC1"/>
+            <w:ind w:firstLine="708"/>
+            <w:rPr>
+              <w:b/>
+              <w:bCs/>
+            </w:rPr>
+          </w:pPr>
+          <w:r>
+            <w:rPr>
+              <w:b/>
+              <w:bCs/>
+            </w:rPr>
+            <w:t>Diagrama de casos de uso</w:t>
+          </w:r>
+          <w:r>
+            <w:ptab w:relativeTo="margin" w:alignment="right" w:leader="dot"/>
+          </w:r>
+          <w:r>
+            <w:rPr>
+              <w:b/>
+              <w:bCs/>
+            </w:rPr>
+            <w:t>5</w:t>
+          </w:r>
+        </w:p>
+        <w:p/>
+        <w:p>
+          <w:pPr>
+            <w:pStyle w:val="TDC1"/>
             <w:rPr>
               <w:b/>
               <w:bCs/>
@@ -630,7 +657,7 @@
               <w:b/>
               <w:bCs/>
             </w:rPr>
-            <w:t>4</w:t>
+            <w:t>5</w:t>
           </w:r>
         </w:p>
         <w:p/>
@@ -657,7 +684,7 @@
               <w:b/>
               <w:bCs/>
             </w:rPr>
-            <w:t>5</w:t>
+            <w:t>6</w:t>
           </w:r>
         </w:p>
         <w:p/>
@@ -684,7 +711,7 @@
               <w:b/>
               <w:bCs/>
             </w:rPr>
-            <w:t>7</w:t>
+            <w:t>10</w:t>
           </w:r>
         </w:p>
         <w:p/>
@@ -738,19 +765,6 @@
     <w:p/>
     <w:p/>
     <w:p/>
-    <w:p/>
-    <w:p/>
-    <w:p>
-      <w:pPr>
-        <w:pStyle w:val="Ttulo"/>
-        <w:rPr>
-          <w:b/>
-          <w:bCs/>
-          <w:sz w:val="28"/>
-          <w:szCs w:val="28"/>
-        </w:rPr>
-      </w:pPr>
-    </w:p>
     <w:p>
       <w:pPr>
         <w:pStyle w:val="Ttulo"/>
@@ -1703,6 +1717,98 @@
     </w:p>
     <w:p/>
     <w:p/>
+    <w:p/>
+    <w:p/>
+    <w:p/>
+    <w:p/>
+    <w:p/>
+    <w:p/>
+    <w:p/>
+    <w:p/>
+    <w:p/>
+    <w:p/>
+    <w:p/>
+    <w:p/>
+    <w:p/>
+    <w:p/>
+    <w:p/>
+    <w:p/>
+    <w:p/>
+    <w:p/>
+    <w:p/>
+    <w:p/>
+    <w:p/>
+    <w:p/>
+    <w:p>
+      <w:pPr>
+        <w:pStyle w:val="Ttulo"/>
+        <w:ind w:firstLine="708"/>
+        <w:rPr>
+          <w:b/>
+          <w:bCs/>
+          <w:sz w:val="26"/>
+          <w:szCs w:val="26"/>
+        </w:rPr>
+      </w:pPr>
+      <w:r>
+        <w:rPr>
+          <w:b/>
+          <w:bCs/>
+          <w:sz w:val="26"/>
+          <w:szCs w:val="26"/>
+        </w:rPr>
+        <w:lastRenderedPageBreak/>
+        <w:t>Diagrama de casos de uso</w:t>
+      </w:r>
+    </w:p>
+    <w:p/>
+    <w:p>
+      <w:pPr>
+        <w:jc w:val="center"/>
+      </w:pPr>
+      <w:r>
+        <w:rPr>
+          <w:noProof/>
+        </w:rPr>
+        <w:drawing>
+          <wp:inline distT="0" distB="0" distL="0" distR="0" wp14:anchorId="5423D963" wp14:editId="3ABA209F">
+            <wp:extent cx="5846302" cy="1940118"/>
+            <wp:effectExtent l="0" t="0" r="2540" b="3175"/>
+            <wp:docPr id="10" name="Imagen 10" descr="Diagrama&#10;&#10;Descripción generada automáticamente con confianza media"/>
+            <wp:cNvGraphicFramePr>
+              <a:graphicFrameLocks xmlns:a="http://schemas.openxmlformats.org/drawingml/2006/main" noChangeAspect="1"/>
+            </wp:cNvGraphicFramePr>
+            <a:graphic xmlns:a="http://schemas.openxmlformats.org/drawingml/2006/main">
+              <a:graphicData uri="http://schemas.openxmlformats.org/drawingml/2006/picture">
+                <pic:pic xmlns:pic="http://schemas.openxmlformats.org/drawingml/2006/picture">
+                  <pic:nvPicPr>
+                    <pic:cNvPr id="10" name="Imagen 10" descr="Diagrama&#10;&#10;Descripción generada automáticamente con confianza media"/>
+                    <pic:cNvPicPr/>
+                  </pic:nvPicPr>
+                  <pic:blipFill>
+                    <a:blip r:embed="rId9"/>
+                    <a:stretch>
+                      <a:fillRect/>
+                    </a:stretch>
+                  </pic:blipFill>
+                  <pic:spPr>
+                    <a:xfrm>
+                      <a:off x="0" y="0"/>
+                      <a:ext cx="5850036" cy="1941357"/>
+                    </a:xfrm>
+                    <a:prstGeom prst="rect">
+                      <a:avLst/>
+                    </a:prstGeom>
+                  </pic:spPr>
+                </pic:pic>
+              </a:graphicData>
+            </a:graphic>
+          </wp:inline>
+        </w:drawing>
+      </w:r>
+    </w:p>
+    <w:p/>
+    <w:p/>
     <w:p>
       <w:pPr>
         <w:pStyle w:val="Ttulo"/>
@@ -1713,164 +1819,378 @@
           <w:szCs w:val="28"/>
         </w:rPr>
       </w:pPr>
-      <w:r>
+    </w:p>
+    <w:p>
+      <w:pPr>
+        <w:pStyle w:val="Ttulo"/>
         <w:rPr>
           <w:b/>
           <w:bCs/>
           <w:sz w:val="28"/>
           <w:szCs w:val="28"/>
         </w:rPr>
-        <w:t>Tecnologías y recursos utilizados</w:t>
-      </w:r>
-    </w:p>
-    <w:p>
-      <w:pPr>
-        <w:pStyle w:val="Ttulo"/>
-        <w:rPr>
-          <w:sz w:val="28"/>
-          <w:szCs w:val="28"/>
-        </w:rPr>
-      </w:pPr>
-    </w:p>
-    <w:p>
-      <w:pPr>
-        <w:rPr>
-          <w:rFonts w:asciiTheme="minorHAnsi" w:hAnsiTheme="minorHAnsi" w:cstheme="minorHAnsi"/>
-          <w:sz w:val="24"/>
-          <w:szCs w:val="24"/>
-        </w:rPr>
-      </w:pPr>
-      <w:r>
-        <w:rPr>
-          <w:rFonts w:asciiTheme="minorHAnsi" w:hAnsiTheme="minorHAnsi" w:cstheme="minorHAnsi"/>
-          <w:sz w:val="24"/>
-          <w:szCs w:val="24"/>
-        </w:rPr>
-        <w:t>Para el desarrollo del prototipo software se hará uso del entorno de desarrollo Visual Studio, para el diseño e implementación de interfaces gráficas de usuario en WPF.</w:t>
-      </w:r>
-    </w:p>
-    <w:p>
-      <w:pPr>
-        <w:rPr>
-          <w:rFonts w:asciiTheme="minorHAnsi" w:hAnsiTheme="minorHAnsi" w:cstheme="minorHAnsi"/>
-          <w:sz w:val="24"/>
-          <w:szCs w:val="24"/>
-        </w:rPr>
-      </w:pPr>
-      <w:r>
-        <w:rPr>
-          <w:rFonts w:asciiTheme="minorHAnsi" w:hAnsiTheme="minorHAnsi" w:cstheme="minorHAnsi"/>
-          <w:sz w:val="24"/>
-          <w:szCs w:val="24"/>
-        </w:rPr>
-        <w:t xml:space="preserve">Además, se hará uso de la plataforma de control de versiones </w:t>
-      </w:r>
-      <w:proofErr w:type="spellStart"/>
-      <w:r>
-        <w:rPr>
-          <w:rFonts w:asciiTheme="minorHAnsi" w:hAnsiTheme="minorHAnsi" w:cstheme="minorHAnsi"/>
-          <w:sz w:val="24"/>
-          <w:szCs w:val="24"/>
-        </w:rPr>
-        <w:t>Github</w:t>
-      </w:r>
-      <w:proofErr w:type="spellEnd"/>
-      <w:r>
-        <w:rPr>
-          <w:rFonts w:asciiTheme="minorHAnsi" w:hAnsiTheme="minorHAnsi" w:cstheme="minorHAnsi"/>
-          <w:sz w:val="24"/>
-          <w:szCs w:val="24"/>
-        </w:rPr>
-        <w:t xml:space="preserve"> (se adjuntará enlace al repositorio).</w:t>
-      </w:r>
-    </w:p>
-    <w:p>
-      <w:pPr>
-        <w:rPr>
-          <w:rFonts w:asciiTheme="minorHAnsi" w:hAnsiTheme="minorHAnsi" w:cstheme="minorHAnsi"/>
-          <w:sz w:val="24"/>
-          <w:szCs w:val="24"/>
-        </w:rPr>
-      </w:pPr>
-    </w:p>
-    <w:p>
-      <w:pPr>
-        <w:rPr>
-          <w:rFonts w:asciiTheme="minorHAnsi" w:hAnsiTheme="minorHAnsi" w:cstheme="minorHAnsi"/>
-          <w:sz w:val="24"/>
-          <w:szCs w:val="24"/>
-        </w:rPr>
-      </w:pPr>
-    </w:p>
-    <w:p>
-      <w:pPr>
-        <w:rPr>
-          <w:rFonts w:asciiTheme="minorHAnsi" w:hAnsiTheme="minorHAnsi" w:cstheme="minorHAnsi"/>
-          <w:sz w:val="24"/>
-          <w:szCs w:val="24"/>
-        </w:rPr>
-      </w:pPr>
-    </w:p>
-    <w:p>
-      <w:pPr>
-        <w:rPr>
-          <w:rFonts w:asciiTheme="minorHAnsi" w:hAnsiTheme="minorHAnsi" w:cstheme="minorHAnsi"/>
-          <w:sz w:val="24"/>
-          <w:szCs w:val="24"/>
-        </w:rPr>
-      </w:pPr>
-    </w:p>
-    <w:p>
-      <w:pPr>
-        <w:rPr>
-          <w:rFonts w:asciiTheme="minorHAnsi" w:hAnsiTheme="minorHAnsi" w:cstheme="minorHAnsi"/>
-          <w:sz w:val="24"/>
-          <w:szCs w:val="24"/>
-        </w:rPr>
-      </w:pPr>
-    </w:p>
-    <w:p>
-      <w:pPr>
-        <w:rPr>
-          <w:rFonts w:asciiTheme="minorHAnsi" w:hAnsiTheme="minorHAnsi" w:cstheme="minorHAnsi"/>
-          <w:sz w:val="24"/>
-          <w:szCs w:val="24"/>
-        </w:rPr>
-      </w:pPr>
-    </w:p>
-    <w:p>
-      <w:pPr>
-        <w:rPr>
-          <w:rFonts w:asciiTheme="minorHAnsi" w:hAnsiTheme="minorHAnsi" w:cstheme="minorHAnsi"/>
-          <w:sz w:val="24"/>
-          <w:szCs w:val="24"/>
-        </w:rPr>
-      </w:pPr>
-    </w:p>
-    <w:p>
-      <w:pPr>
-        <w:rPr>
-          <w:rFonts w:asciiTheme="minorHAnsi" w:hAnsiTheme="minorHAnsi" w:cstheme="minorHAnsi"/>
-          <w:sz w:val="24"/>
-          <w:szCs w:val="24"/>
-        </w:rPr>
-      </w:pPr>
-    </w:p>
-    <w:p>
-      <w:pPr>
-        <w:pStyle w:val="Ttulo"/>
+      </w:pPr>
+      <w:r>
         <w:rPr>
           <w:b/>
           <w:bCs/>
           <w:sz w:val="28"/>
           <w:szCs w:val="28"/>
         </w:rPr>
-      </w:pPr>
-    </w:p>
-    <w:p/>
-    <w:p/>
-    <w:p/>
-    <w:p/>
+        <w:t>Tecnologías y recursos utilizados</w:t>
+      </w:r>
+    </w:p>
+    <w:p>
+      <w:pPr>
+        <w:pStyle w:val="Ttulo"/>
+        <w:rPr>
+          <w:sz w:val="28"/>
+          <w:szCs w:val="28"/>
+        </w:rPr>
+      </w:pPr>
+    </w:p>
+    <w:p>
+      <w:pPr>
+        <w:rPr>
+          <w:rFonts w:asciiTheme="minorHAnsi" w:hAnsiTheme="minorHAnsi" w:cstheme="minorHAnsi"/>
+          <w:sz w:val="24"/>
+          <w:szCs w:val="24"/>
+        </w:rPr>
+      </w:pPr>
+      <w:r>
+        <w:rPr>
+          <w:rFonts w:asciiTheme="minorHAnsi" w:hAnsiTheme="minorHAnsi" w:cstheme="minorHAnsi"/>
+          <w:sz w:val="24"/>
+          <w:szCs w:val="24"/>
+        </w:rPr>
+        <w:t>Para el desarrollo del prototipo software se hará uso del entorno de desarrollo Visual Studio, para el diseño e implementación de interfaces gráficas de usuario en WPF.</w:t>
+      </w:r>
+    </w:p>
+    <w:p>
+      <w:pPr>
+        <w:rPr>
+          <w:rFonts w:asciiTheme="minorHAnsi" w:hAnsiTheme="minorHAnsi" w:cstheme="minorHAnsi"/>
+          <w:sz w:val="24"/>
+          <w:szCs w:val="24"/>
+        </w:rPr>
+      </w:pPr>
+    </w:p>
+    <w:p>
+      <w:pPr>
+        <w:rPr>
+          <w:rFonts w:asciiTheme="minorHAnsi" w:hAnsiTheme="minorHAnsi" w:cstheme="minorHAnsi"/>
+          <w:i/>
+          <w:iCs/>
+          <w:sz w:val="24"/>
+          <w:szCs w:val="24"/>
+        </w:rPr>
+      </w:pPr>
+      <w:r>
+        <w:rPr>
+          <w:rFonts w:asciiTheme="minorHAnsi" w:hAnsiTheme="minorHAnsi" w:cstheme="minorHAnsi"/>
+          <w:sz w:val="24"/>
+          <w:szCs w:val="24"/>
+        </w:rPr>
+        <w:t>Pa</w:t>
+      </w:r>
+      <w:r>
+        <w:rPr>
+          <w:rFonts w:asciiTheme="minorHAnsi" w:hAnsiTheme="minorHAnsi" w:cstheme="minorHAnsi"/>
+          <w:sz w:val="24"/>
+          <w:szCs w:val="24"/>
+        </w:rPr>
+        <w:t xml:space="preserve">ra la realización del diagrama de casos de uso se ha hecho uso de la herramienta </w:t>
+      </w:r>
+      <w:r>
+        <w:rPr>
+          <w:rFonts w:asciiTheme="minorHAnsi" w:hAnsiTheme="minorHAnsi" w:cstheme="minorHAnsi"/>
+          <w:i/>
+          <w:iCs/>
+          <w:sz w:val="24"/>
+          <w:szCs w:val="24"/>
+        </w:rPr>
+        <w:t xml:space="preserve">Visual </w:t>
+      </w:r>
+      <w:proofErr w:type="spellStart"/>
+      <w:r>
+        <w:rPr>
+          <w:rFonts w:asciiTheme="minorHAnsi" w:hAnsiTheme="minorHAnsi" w:cstheme="minorHAnsi"/>
+          <w:i/>
+          <w:iCs/>
+          <w:sz w:val="24"/>
+          <w:szCs w:val="24"/>
+        </w:rPr>
+        <w:t>Paradigm</w:t>
+      </w:r>
+      <w:proofErr w:type="spellEnd"/>
+      <w:r>
+        <w:rPr>
+          <w:rFonts w:asciiTheme="minorHAnsi" w:hAnsiTheme="minorHAnsi" w:cstheme="minorHAnsi"/>
+          <w:i/>
+          <w:iCs/>
+          <w:sz w:val="24"/>
+          <w:szCs w:val="24"/>
+        </w:rPr>
+        <w:t>.</w:t>
+      </w:r>
+    </w:p>
+    <w:p>
+      <w:pPr>
+        <w:rPr>
+          <w:rFonts w:asciiTheme="minorHAnsi" w:hAnsiTheme="minorHAnsi" w:cstheme="minorHAnsi"/>
+          <w:sz w:val="24"/>
+          <w:szCs w:val="24"/>
+        </w:rPr>
+      </w:pPr>
+    </w:p>
+    <w:p>
+      <w:pPr>
+        <w:rPr>
+          <w:rFonts w:asciiTheme="minorHAnsi" w:hAnsiTheme="minorHAnsi" w:cstheme="minorHAnsi"/>
+          <w:sz w:val="24"/>
+          <w:szCs w:val="24"/>
+        </w:rPr>
+      </w:pPr>
+      <w:r>
+        <w:rPr>
+          <w:rFonts w:asciiTheme="minorHAnsi" w:hAnsiTheme="minorHAnsi" w:cstheme="minorHAnsi"/>
+          <w:sz w:val="24"/>
+          <w:szCs w:val="24"/>
+        </w:rPr>
+        <w:t xml:space="preserve">Además, se </w:t>
+      </w:r>
+      <w:r>
+        <w:rPr>
+          <w:rFonts w:asciiTheme="minorHAnsi" w:hAnsiTheme="minorHAnsi" w:cstheme="minorHAnsi"/>
+          <w:sz w:val="24"/>
+          <w:szCs w:val="24"/>
+        </w:rPr>
+        <w:t>ha hecho</w:t>
+      </w:r>
+      <w:r>
+        <w:rPr>
+          <w:rFonts w:asciiTheme="minorHAnsi" w:hAnsiTheme="minorHAnsi" w:cstheme="minorHAnsi"/>
+          <w:sz w:val="24"/>
+          <w:szCs w:val="24"/>
+        </w:rPr>
+        <w:t xml:space="preserve"> uso de la plataforma de control de versiones </w:t>
+      </w:r>
+      <w:proofErr w:type="spellStart"/>
+      <w:r>
+        <w:rPr>
+          <w:rFonts w:asciiTheme="minorHAnsi" w:hAnsiTheme="minorHAnsi" w:cstheme="minorHAnsi"/>
+          <w:sz w:val="24"/>
+          <w:szCs w:val="24"/>
+        </w:rPr>
+        <w:t>Github</w:t>
+      </w:r>
+      <w:proofErr w:type="spellEnd"/>
+      <w:r>
+        <w:rPr>
+          <w:rFonts w:asciiTheme="minorHAnsi" w:hAnsiTheme="minorHAnsi" w:cstheme="minorHAnsi"/>
+          <w:sz w:val="24"/>
+          <w:szCs w:val="24"/>
+        </w:rPr>
+        <w:t xml:space="preserve"> (</w:t>
+      </w:r>
+      <w:hyperlink r:id="rId10" w:history="1">
+        <w:r>
+          <w:rPr>
+            <w:rStyle w:val="Hipervnculo"/>
+            <w:rFonts w:asciiTheme="minorHAnsi" w:hAnsiTheme="minorHAnsi" w:cstheme="minorHAnsi"/>
+            <w:sz w:val="24"/>
+            <w:szCs w:val="24"/>
+          </w:rPr>
+          <w:t>enl</w:t>
+        </w:r>
+        <w:r>
+          <w:rPr>
+            <w:rStyle w:val="Hipervnculo"/>
+            <w:rFonts w:asciiTheme="minorHAnsi" w:hAnsiTheme="minorHAnsi" w:cstheme="minorHAnsi"/>
+            <w:sz w:val="24"/>
+            <w:szCs w:val="24"/>
+          </w:rPr>
+          <w:t>a</w:t>
+        </w:r>
+        <w:r>
+          <w:rPr>
+            <w:rStyle w:val="Hipervnculo"/>
+            <w:rFonts w:asciiTheme="minorHAnsi" w:hAnsiTheme="minorHAnsi" w:cstheme="minorHAnsi"/>
+            <w:sz w:val="24"/>
+            <w:szCs w:val="24"/>
+          </w:rPr>
+          <w:t>ce al repositorio</w:t>
+        </w:r>
+      </w:hyperlink>
+      <w:r>
+        <w:rPr>
+          <w:rFonts w:asciiTheme="minorHAnsi" w:hAnsiTheme="minorHAnsi" w:cstheme="minorHAnsi"/>
+          <w:sz w:val="24"/>
+          <w:szCs w:val="24"/>
+        </w:rPr>
+        <w:t>).</w:t>
+      </w:r>
+    </w:p>
+    <w:p>
+      <w:pPr>
+        <w:rPr>
+          <w:rFonts w:asciiTheme="minorHAnsi" w:hAnsiTheme="minorHAnsi" w:cstheme="minorHAnsi"/>
+          <w:sz w:val="24"/>
+          <w:szCs w:val="24"/>
+        </w:rPr>
+      </w:pPr>
+    </w:p>
+    <w:p>
+      <w:pPr>
+        <w:rPr>
+          <w:rFonts w:asciiTheme="minorHAnsi" w:hAnsiTheme="minorHAnsi" w:cstheme="minorHAnsi"/>
+          <w:sz w:val="24"/>
+          <w:szCs w:val="24"/>
+        </w:rPr>
+      </w:pPr>
+    </w:p>
+    <w:p>
+      <w:pPr>
+        <w:rPr>
+          <w:rFonts w:asciiTheme="minorHAnsi" w:hAnsiTheme="minorHAnsi" w:cstheme="minorHAnsi"/>
+          <w:sz w:val="24"/>
+          <w:szCs w:val="24"/>
+        </w:rPr>
+      </w:pPr>
+    </w:p>
+    <w:p>
+      <w:pPr>
+        <w:rPr>
+          <w:rFonts w:asciiTheme="minorHAnsi" w:hAnsiTheme="minorHAnsi" w:cstheme="minorHAnsi"/>
+          <w:sz w:val="24"/>
+          <w:szCs w:val="24"/>
+        </w:rPr>
+      </w:pPr>
+    </w:p>
+    <w:p>
+      <w:pPr>
+        <w:rPr>
+          <w:rFonts w:asciiTheme="minorHAnsi" w:hAnsiTheme="minorHAnsi" w:cstheme="minorHAnsi"/>
+          <w:sz w:val="24"/>
+          <w:szCs w:val="24"/>
+        </w:rPr>
+      </w:pPr>
+    </w:p>
+    <w:p>
+      <w:pPr>
+        <w:rPr>
+          <w:rFonts w:asciiTheme="minorHAnsi" w:hAnsiTheme="minorHAnsi" w:cstheme="minorHAnsi"/>
+          <w:sz w:val="24"/>
+          <w:szCs w:val="24"/>
+        </w:rPr>
+      </w:pPr>
+    </w:p>
+    <w:p>
+      <w:pPr>
+        <w:rPr>
+          <w:rFonts w:asciiTheme="minorHAnsi" w:hAnsiTheme="minorHAnsi" w:cstheme="minorHAnsi"/>
+          <w:sz w:val="24"/>
+          <w:szCs w:val="24"/>
+        </w:rPr>
+      </w:pPr>
+    </w:p>
+    <w:p>
+      <w:pPr>
+        <w:rPr>
+          <w:rFonts w:asciiTheme="minorHAnsi" w:hAnsiTheme="minorHAnsi" w:cstheme="minorHAnsi"/>
+          <w:sz w:val="24"/>
+          <w:szCs w:val="24"/>
+        </w:rPr>
+      </w:pPr>
+    </w:p>
+    <w:p>
+      <w:pPr>
+        <w:rPr>
+          <w:rFonts w:asciiTheme="minorHAnsi" w:hAnsiTheme="minorHAnsi" w:cstheme="minorHAnsi"/>
+          <w:sz w:val="24"/>
+          <w:szCs w:val="24"/>
+        </w:rPr>
+      </w:pPr>
+    </w:p>
+    <w:p>
+      <w:pPr>
+        <w:rPr>
+          <w:rFonts w:asciiTheme="minorHAnsi" w:hAnsiTheme="minorHAnsi" w:cstheme="minorHAnsi"/>
+          <w:sz w:val="24"/>
+          <w:szCs w:val="24"/>
+        </w:rPr>
+      </w:pPr>
+    </w:p>
+    <w:p>
+      <w:pPr>
+        <w:pStyle w:val="Ttulo"/>
+        <w:rPr>
+          <w:b/>
+          <w:bCs/>
+          <w:sz w:val="28"/>
+          <w:szCs w:val="28"/>
+        </w:rPr>
+      </w:pPr>
+    </w:p>
+    <w:p/>
+    <w:p/>
+    <w:p/>
+    <w:p/>
+    <w:p>
+      <w:pPr>
+        <w:pStyle w:val="Ttulo"/>
+        <w:rPr>
+          <w:b/>
+          <w:bCs/>
+          <w:sz w:val="28"/>
+          <w:szCs w:val="28"/>
+        </w:rPr>
+      </w:pPr>
+    </w:p>
+    <w:p>
+      <w:pPr>
+        <w:pStyle w:val="Ttulo"/>
+        <w:rPr>
+          <w:b/>
+          <w:bCs/>
+          <w:sz w:val="28"/>
+          <w:szCs w:val="28"/>
+        </w:rPr>
+      </w:pPr>
+    </w:p>
+    <w:p>
+      <w:pPr>
+        <w:pStyle w:val="Ttulo"/>
+        <w:rPr>
+          <w:b/>
+          <w:bCs/>
+          <w:sz w:val="28"/>
+          <w:szCs w:val="28"/>
+        </w:rPr>
+      </w:pPr>
+    </w:p>
+    <w:p>
+      <w:pPr>
+        <w:pStyle w:val="Ttulo"/>
+        <w:rPr>
+          <w:b/>
+          <w:bCs/>
+          <w:sz w:val="28"/>
+          <w:szCs w:val="28"/>
+        </w:rPr>
+      </w:pPr>
+    </w:p>
+    <w:p>
+      <w:pPr>
+        <w:pStyle w:val="Ttulo"/>
+        <w:rPr>
+          <w:b/>
+          <w:bCs/>
+          <w:sz w:val="28"/>
+          <w:szCs w:val="28"/>
+        </w:rPr>
+      </w:pPr>
+    </w:p>
     <w:p>
       <w:pPr>
         <w:pStyle w:val="Ttulo"/>
@@ -1919,7 +2239,7 @@
                     <pic:cNvPicPr/>
                   </pic:nvPicPr>
                   <pic:blipFill>
-                    <a:blip r:embed="rId9"/>
+                    <a:blip r:embed="rId11"/>
                     <a:stretch>
                       <a:fillRect/>
                     </a:stretch>
@@ -2035,7 +2355,7 @@
                     <pic:cNvPicPr/>
                   </pic:nvPicPr>
                   <pic:blipFill>
-                    <a:blip r:embed="rId10"/>
+                    <a:blip r:embed="rId12"/>
                     <a:stretch>
                       <a:fillRect/>
                     </a:stretch>
@@ -2142,7 +2462,7 @@
                     <pic:cNvPicPr/>
                   </pic:nvPicPr>
                   <pic:blipFill>
-                    <a:blip r:embed="rId11"/>
+                    <a:blip r:embed="rId13"/>
                     <a:stretch>
                       <a:fillRect/>
                     </a:stretch>
@@ -2249,7 +2569,7 @@
                     <pic:cNvPicPr/>
                   </pic:nvPicPr>
                   <pic:blipFill>
-                    <a:blip r:embed="rId12"/>
+                    <a:blip r:embed="rId14"/>
                     <a:stretch>
                       <a:fillRect/>
                     </a:stretch>
@@ -2357,7 +2677,7 @@
                     <pic:cNvPicPr/>
                   </pic:nvPicPr>
                   <pic:blipFill>
-                    <a:blip r:embed="rId13"/>
+                    <a:blip r:embed="rId15"/>
                     <a:stretch>
                       <a:fillRect/>
                     </a:stretch>
@@ -2464,7 +2784,7 @@
                     <pic:cNvPicPr/>
                   </pic:nvPicPr>
                   <pic:blipFill>
-                    <a:blip r:embed="rId14"/>
+                    <a:blip r:embed="rId16"/>
                     <a:stretch>
                       <a:fillRect/>
                     </a:stretch>
@@ -2548,6 +2868,225 @@
     <w:p>
       <w:pPr>
         <w:pStyle w:val="Ttulo"/>
+        <w:keepNext/>
+        <w:jc w:val="center"/>
+      </w:pPr>
+      <w:r>
+        <w:rPr>
+          <w:b/>
+          <w:bCs/>
+          <w:noProof/>
+          <w:sz w:val="28"/>
+          <w:szCs w:val="28"/>
+        </w:rPr>
+        <w:lastRenderedPageBreak/>
+        <w:drawing>
+          <wp:inline distT="0" distB="0" distL="0" distR="0" wp14:anchorId="0DCD9687" wp14:editId="66D581DC">
+            <wp:extent cx="4981575" cy="3940133"/>
+            <wp:effectExtent l="0" t="0" r="0" b="3810"/>
+            <wp:docPr id="8" name="Imagen 8" descr="Interfaz de usuario gráfica, Texto, Aplicación&#10;&#10;Descripción generada automáticamente"/>
+            <wp:cNvGraphicFramePr>
+              <a:graphicFrameLocks xmlns:a="http://schemas.openxmlformats.org/drawingml/2006/main" noChangeAspect="1"/>
+            </wp:cNvGraphicFramePr>
+            <a:graphic xmlns:a="http://schemas.openxmlformats.org/drawingml/2006/main">
+              <a:graphicData uri="http://schemas.openxmlformats.org/drawingml/2006/picture">
+                <pic:pic xmlns:pic="http://schemas.openxmlformats.org/drawingml/2006/picture">
+                  <pic:nvPicPr>
+                    <pic:cNvPr id="8" name="Imagen 8" descr="Interfaz de usuario gráfica, Texto, Aplicación&#10;&#10;Descripción generada automáticamente"/>
+                    <pic:cNvPicPr/>
+                  </pic:nvPicPr>
+                  <pic:blipFill>
+                    <a:blip r:embed="rId17"/>
+                    <a:stretch>
+                      <a:fillRect/>
+                    </a:stretch>
+                  </pic:blipFill>
+                  <pic:spPr>
+                    <a:xfrm>
+                      <a:off x="0" y="0"/>
+                      <a:ext cx="4995506" cy="3951152"/>
+                    </a:xfrm>
+                    <a:prstGeom prst="rect">
+                      <a:avLst/>
+                    </a:prstGeom>
+                  </pic:spPr>
+                </pic:pic>
+              </a:graphicData>
+            </a:graphic>
+          </wp:inline>
+        </w:drawing>
+      </w:r>
+    </w:p>
+    <w:p>
+      <w:pPr>
+        <w:pStyle w:val="Descripcin"/>
+        <w:jc w:val="center"/>
+        <w:rPr>
+          <w:sz w:val="22"/>
+          <w:szCs w:val="22"/>
+        </w:rPr>
+      </w:pPr>
+      <w:r>
+        <w:rPr>
+          <w:sz w:val="22"/>
+          <w:szCs w:val="22"/>
+        </w:rPr>
+        <w:t xml:space="preserve">Ilustración </w:t>
+      </w:r>
+      <w:r>
+        <w:rPr>
+          <w:sz w:val="22"/>
+          <w:szCs w:val="22"/>
+        </w:rPr>
+        <w:fldChar w:fldCharType="begin"/>
+      </w:r>
+      <w:r>
+        <w:rPr>
+          <w:sz w:val="22"/>
+          <w:szCs w:val="22"/>
+        </w:rPr>
+        <w:instrText xml:space="preserve"> SEQ Ilustración \* ARABIC </w:instrText>
+      </w:r>
+      <w:r>
+        <w:rPr>
+          <w:sz w:val="22"/>
+          <w:szCs w:val="22"/>
+        </w:rPr>
+        <w:fldChar w:fldCharType="separate"/>
+      </w:r>
+      <w:r>
+        <w:rPr>
+          <w:noProof/>
+          <w:sz w:val="22"/>
+          <w:szCs w:val="22"/>
+        </w:rPr>
+        <w:t>7</w:t>
+      </w:r>
+      <w:r>
+        <w:rPr>
+          <w:sz w:val="22"/>
+          <w:szCs w:val="22"/>
+        </w:rPr>
+        <w:fldChar w:fldCharType="end"/>
+      </w:r>
+      <w:r>
+        <w:rPr>
+          <w:sz w:val="22"/>
+          <w:szCs w:val="22"/>
+        </w:rPr>
+        <w:t>: boceto de la ventana de ajustes</w:t>
+      </w:r>
+    </w:p>
+    <w:p/>
+    <w:p>
+      <w:pPr>
+        <w:keepNext/>
+        <w:jc w:val="center"/>
+      </w:pPr>
+      <w:r>
+        <w:rPr>
+          <w:noProof/>
+        </w:rPr>
+        <w:drawing>
+          <wp:inline distT="0" distB="0" distL="0" distR="0" wp14:anchorId="33DB753E" wp14:editId="3634A353">
+            <wp:extent cx="4933950" cy="3878319"/>
+            <wp:effectExtent l="0" t="0" r="0" b="8255"/>
+            <wp:docPr id="9" name="Imagen 9" descr="Interfaz de usuario gráfica, Aplicación&#10;&#10;Descripción generada automáticamente"/>
+            <wp:cNvGraphicFramePr>
+              <a:graphicFrameLocks xmlns:a="http://schemas.openxmlformats.org/drawingml/2006/main" noChangeAspect="1"/>
+            </wp:cNvGraphicFramePr>
+            <a:graphic xmlns:a="http://schemas.openxmlformats.org/drawingml/2006/main">
+              <a:graphicData uri="http://schemas.openxmlformats.org/drawingml/2006/picture">
+                <pic:pic xmlns:pic="http://schemas.openxmlformats.org/drawingml/2006/picture">
+                  <pic:nvPicPr>
+                    <pic:cNvPr id="9" name="Imagen 9" descr="Interfaz de usuario gráfica, Aplicación&#10;&#10;Descripción generada automáticamente"/>
+                    <pic:cNvPicPr/>
+                  </pic:nvPicPr>
+                  <pic:blipFill>
+                    <a:blip r:embed="rId18"/>
+                    <a:stretch>
+                      <a:fillRect/>
+                    </a:stretch>
+                  </pic:blipFill>
+                  <pic:spPr>
+                    <a:xfrm>
+                      <a:off x="0" y="0"/>
+                      <a:ext cx="4946546" cy="3888220"/>
+                    </a:xfrm>
+                    <a:prstGeom prst="rect">
+                      <a:avLst/>
+                    </a:prstGeom>
+                  </pic:spPr>
+                </pic:pic>
+              </a:graphicData>
+            </a:graphic>
+          </wp:inline>
+        </w:drawing>
+      </w:r>
+    </w:p>
+    <w:p>
+      <w:pPr>
+        <w:pStyle w:val="Descripcin"/>
+        <w:jc w:val="center"/>
+        <w:rPr>
+          <w:sz w:val="22"/>
+          <w:szCs w:val="22"/>
+        </w:rPr>
+      </w:pPr>
+      <w:r>
+        <w:rPr>
+          <w:sz w:val="22"/>
+          <w:szCs w:val="22"/>
+        </w:rPr>
+        <w:t xml:space="preserve">Ilustración </w:t>
+      </w:r>
+      <w:r>
+        <w:rPr>
+          <w:sz w:val="22"/>
+          <w:szCs w:val="22"/>
+        </w:rPr>
+        <w:fldChar w:fldCharType="begin"/>
+      </w:r>
+      <w:r>
+        <w:rPr>
+          <w:sz w:val="22"/>
+          <w:szCs w:val="22"/>
+        </w:rPr>
+        <w:instrText xml:space="preserve"> SEQ Ilustración \* ARABIC </w:instrText>
+      </w:r>
+      <w:r>
+        <w:rPr>
+          <w:sz w:val="22"/>
+          <w:szCs w:val="22"/>
+        </w:rPr>
+        <w:fldChar w:fldCharType="separate"/>
+      </w:r>
+      <w:r>
+        <w:rPr>
+          <w:noProof/>
+          <w:sz w:val="22"/>
+          <w:szCs w:val="22"/>
+        </w:rPr>
+        <w:t>8</w:t>
+      </w:r>
+      <w:r>
+        <w:rPr>
+          <w:sz w:val="22"/>
+          <w:szCs w:val="22"/>
+        </w:rPr>
+        <w:fldChar w:fldCharType="end"/>
+      </w:r>
+      <w:r>
+        <w:rPr>
+          <w:sz w:val="22"/>
+          <w:szCs w:val="22"/>
+        </w:rPr>
+        <w:t>: boceto de la ventana de gestión de perros perdidos</w:t>
+      </w:r>
+    </w:p>
+    <w:p>
+      <w:pPr>
+        <w:pStyle w:val="Ttulo"/>
         <w:rPr>
           <w:b/>
           <w:bCs/>
@@ -2570,13 +3109,12 @@
     <w:p/>
     <w:p/>
     <w:sectPr>
-      <w:headerReference w:type="first" r:id="rId15"/>
-      <w:footerReference w:type="first" r:id="rId16"/>
+      <w:footerReference w:type="default" r:id="rId19"/>
+      <w:headerReference w:type="first" r:id="rId20"/>
       <w:pgSz w:w="11906" w:h="16838" w:code="9"/>
       <w:pgMar w:top="1701" w:right="1418" w:bottom="1701" w:left="1701" w:header="851" w:footer="851" w:gutter="0"/>
       <w:pgNumType w:start="1"/>
       <w:cols w:space="708"/>
-      <w:titlePg/>
       <w:docGrid w:linePitch="360"/>
     </w:sectPr>
   </w:body>
@@ -2607,58 +3145,19 @@
   <w:p>
     <w:pPr>
       <w:pStyle w:val="Piedepgina"/>
-      <w:rPr>
+      <w:jc w:val="right"/>
+    </w:pPr>
+    <w:r>
+      <w:rPr>
+        <w:color w:val="4F81BD" w:themeColor="accent1"/>
         <w:sz w:val="20"/>
         <w:szCs w:val="20"/>
       </w:rPr>
-    </w:pPr>
-    <w:r>
-      <w:rPr>
-        <w:sz w:val="20"/>
-        <w:szCs w:val="20"/>
-      </w:rPr>
-      <w:t>UCLM-</w:t>
-    </w:r>
-    <w:proofErr w:type="gramStart"/>
-    <w:r>
-      <w:rPr>
-        <w:sz w:val="20"/>
-        <w:szCs w:val="20"/>
-      </w:rPr>
-      <w:t>ESI .</w:t>
-    </w:r>
-    <w:proofErr w:type="gramEnd"/>
-    <w:r>
-      <w:rPr>
-        <w:sz w:val="20"/>
-        <w:szCs w:val="20"/>
-      </w:rPr>
-      <w:t xml:space="preserve"> </w:t>
+      <w:t xml:space="preserve">pág. </w:t>
     </w:r>
     <w:r>
       <w:rPr>
-        <w:sz w:val="20"/>
-        <w:szCs w:val="20"/>
-      </w:rPr>
-      <w:t>Sistemas Inteligentes</w:t>
-    </w:r>
-    <w:r>
-      <w:rPr>
-        <w:sz w:val="20"/>
-        <w:szCs w:val="20"/>
-      </w:rPr>
-      <w:tab/>
-    </w:r>
-    <w:r>
-      <w:rPr>
-        <w:sz w:val="20"/>
-        <w:szCs w:val="20"/>
-      </w:rPr>
-      <w:tab/>
-    </w:r>
-    <w:r>
-      <w:rPr>
-        <w:rStyle w:val="Nmerodepgina"/>
+        <w:color w:val="4F81BD" w:themeColor="accent1"/>
         <w:sz w:val="20"/>
         <w:szCs w:val="20"/>
       </w:rPr>
@@ -2666,15 +3165,15 @@
     </w:r>
     <w:r>
       <w:rPr>
-        <w:rStyle w:val="Nmerodepgina"/>
+        <w:color w:val="4F81BD" w:themeColor="accent1"/>
         <w:sz w:val="20"/>
         <w:szCs w:val="20"/>
       </w:rPr>
-      <w:instrText xml:space="preserve"> PAGE </w:instrText>
+      <w:instrText>PAGE  \* Arabic</w:instrText>
     </w:r>
     <w:r>
       <w:rPr>
-        <w:rStyle w:val="Nmerodepgina"/>
+        <w:color w:val="4F81BD" w:themeColor="accent1"/>
         <w:sz w:val="20"/>
         <w:szCs w:val="20"/>
       </w:rPr>
@@ -2682,8 +3181,7 @@
     </w:r>
     <w:r>
       <w:rPr>
-        <w:rStyle w:val="Nmerodepgina"/>
-        <w:noProof/>
+        <w:color w:val="4F81BD" w:themeColor="accent1"/>
         <w:sz w:val="20"/>
         <w:szCs w:val="20"/>
       </w:rPr>
@@ -2691,12 +3189,17 @@
     </w:r>
     <w:r>
       <w:rPr>
-        <w:rStyle w:val="Nmerodepgina"/>
+        <w:color w:val="4F81BD" w:themeColor="accent1"/>
         <w:sz w:val="20"/>
         <w:szCs w:val="20"/>
       </w:rPr>
       <w:fldChar w:fldCharType="end"/>
     </w:r>
+  </w:p>
+  <w:p>
+    <w:pPr>
+      <w:pStyle w:val="Piedepgina"/>
+    </w:pPr>
   </w:p>
 </w:ftr>
 </file>
@@ -6661,6 +7164,28 @@
       <w:rFonts w:asciiTheme="minorHAnsi" w:eastAsiaTheme="minorEastAsia" w:hAnsiTheme="minorHAnsi"/>
     </w:rPr>
   </w:style>
+  <w:style w:type="character" w:styleId="Mencinsinresolver">
+    <w:name w:val="Unresolved Mention"/>
+    <w:basedOn w:val="Fuentedeprrafopredeter"/>
+    <w:uiPriority w:val="99"/>
+    <w:semiHidden/>
+    <w:unhideWhenUsed/>
+    <w:rsid w:val="003E3977"/>
+    <w:rPr>
+      <w:color w:val="605E5C"/>
+      <w:shd w:val="clear" w:color="auto" w:fill="E1DFDD"/>
+    </w:rPr>
+  </w:style>
+  <w:style w:type="character" w:styleId="Hipervnculovisitado">
+    <w:name w:val="FollowedHyperlink"/>
+    <w:basedOn w:val="Fuentedeprrafopredeter"/>
+    <w:uiPriority w:val="99"/>
+    <w:rsid w:val="003E3977"/>
+    <w:rPr>
+      <w:color w:val="800080" w:themeColor="followedHyperlink"/>
+      <w:u w:val="single"/>
+    </w:rPr>
+  </w:style>
 </w:styles>
 </file>
 

</xml_diff>